<commit_message>
First fixes according to remarks form tutor.
Signed-off-by: Krzysztof Opasiak <ups100@tlen.pl>
</commit_message>
<xml_diff>
--- a/MBI-Dokumentacja końcowa.docx
+++ b/MBI-Dokumentacja końcowa.docx
@@ -302,7 +302,21 @@
           <w:sz w:val="28"/>
           <w:szCs w:val="28"/>
         </w:rPr>
-        <w:t xml:space="preserve">. Aby zapewnić uniwersalność </w:t>
+        <w:t xml:space="preserve">. </w:t>
+      </w:r>
+      <w:r>
+        <w:rPr>
+          <w:sz w:val="28"/>
+          <w:szCs w:val="28"/>
+        </w:rPr>
+        <w:t xml:space="preserve">Projekt został przygotowany do kompilacji na wielu platformach. Możliwe jest zatem zbudowanie go zarówno       w środowisku z rodziny Linux jak również Windows. </w:t>
+      </w:r>
+      <w:r>
+        <w:rPr>
+          <w:sz w:val="28"/>
+          <w:szCs w:val="28"/>
+        </w:rPr>
+        <w:t xml:space="preserve">Aby zapewnić uniwersalność </w:t>
       </w:r>
       <w:r>
         <w:rPr>
@@ -561,6 +575,412 @@
     </w:p>
     <w:p>
       <w:pPr>
+        <w:rPr>
+          <w:sz w:val="28"/>
+          <w:szCs w:val="28"/>
+        </w:rPr>
+      </w:pPr>
+      <w:r>
+        <w:rPr>
+          <w:sz w:val="28"/>
+          <w:szCs w:val="28"/>
+        </w:rPr>
+        <w:br w:type="page"/>
+      </w:r>
+    </w:p>
+    <w:p>
+      <w:pPr>
+        <w:spacing w:after="0"/>
+        <w:ind w:left="709"/>
+        <w:jc w:val="both"/>
+        <w:rPr>
+          <w:sz w:val="28"/>
+          <w:szCs w:val="28"/>
+        </w:rPr>
+      </w:pPr>
+      <w:r>
+        <w:rPr>
+          <w:sz w:val="28"/>
+          <w:szCs w:val="28"/>
+        </w:rPr>
+        <w:lastRenderedPageBreak/>
+        <w:t>Zliczanie par:</w:t>
+      </w:r>
+    </w:p>
+    <w:p>
+      <w:pPr>
+        <w:spacing w:after="0"/>
+        <w:ind w:left="709"/>
+        <w:jc w:val="both"/>
+        <w:rPr>
+          <w:sz w:val="28"/>
+          <w:szCs w:val="28"/>
+        </w:rPr>
+      </w:pPr>
+      <w:r>
+        <w:rPr>
+          <w:sz w:val="28"/>
+          <w:szCs w:val="28"/>
+        </w:rPr>
+        <w:t>L</w:t>
+      </w:r>
+      <w:r>
+        <w:rPr>
+          <w:rFonts w:cstheme="minorHAnsi"/>
+          <w:sz w:val="28"/>
+          <w:szCs w:val="28"/>
+        </w:rPr>
+        <w:t>×</w:t>
+      </w:r>
+      <w:r>
+        <w:rPr>
+          <w:sz w:val="28"/>
+          <w:szCs w:val="28"/>
+        </w:rPr>
+        <w:t>(N + M</w:t>
+      </w:r>
+      <w:r>
+        <w:rPr>
+          <w:sz w:val="28"/>
+          <w:szCs w:val="28"/>
+          <w:vertAlign w:val="superscript"/>
+        </w:rPr>
+        <w:t>2</w:t>
+      </w:r>
+      <w:r>
+        <w:rPr>
+          <w:sz w:val="28"/>
+          <w:szCs w:val="28"/>
+        </w:rPr>
+        <w:t>)</w:t>
+      </w:r>
+    </w:p>
+    <w:p>
+      <w:pPr>
+        <w:spacing w:after="0"/>
+        <w:ind w:left="709"/>
+        <w:jc w:val="both"/>
+        <w:rPr>
+          <w:sz w:val="28"/>
+          <w:szCs w:val="28"/>
+        </w:rPr>
+      </w:pPr>
+    </w:p>
+    <w:p>
+      <w:pPr>
+        <w:spacing w:after="0"/>
+        <w:ind w:left="709"/>
+        <w:jc w:val="both"/>
+        <w:rPr>
+          <w:sz w:val="28"/>
+          <w:szCs w:val="28"/>
+        </w:rPr>
+      </w:pPr>
+      <w:r>
+        <w:rPr>
+          <w:sz w:val="28"/>
+          <w:szCs w:val="28"/>
+        </w:rPr>
+        <w:t>Obliczenie liczby wszystkich par:</w:t>
+      </w:r>
+    </w:p>
+    <w:p>
+      <w:pPr>
+        <w:spacing w:after="0"/>
+        <w:ind w:left="709"/>
+        <w:jc w:val="both"/>
+        <w:rPr>
+          <w:sz w:val="28"/>
+          <w:szCs w:val="28"/>
+        </w:rPr>
+      </w:pPr>
+      <w:r>
+        <w:rPr>
+          <w:sz w:val="28"/>
+          <w:szCs w:val="28"/>
+        </w:rPr>
+        <w:t>1</w:t>
+      </w:r>
+    </w:p>
+    <w:p>
+      <w:pPr>
+        <w:spacing w:after="0"/>
+        <w:ind w:left="709"/>
+        <w:jc w:val="both"/>
+        <w:rPr>
+          <w:sz w:val="28"/>
+          <w:szCs w:val="28"/>
+        </w:rPr>
+      </w:pPr>
+    </w:p>
+    <w:p>
+      <w:pPr>
+        <w:spacing w:after="0"/>
+        <w:ind w:left="709"/>
+        <w:jc w:val="both"/>
+        <w:rPr>
+          <w:sz w:val="28"/>
+          <w:szCs w:val="28"/>
+        </w:rPr>
+      </w:pPr>
+      <w:r>
+        <w:rPr>
+          <w:sz w:val="28"/>
+          <w:szCs w:val="28"/>
+        </w:rPr>
+        <w:t>Normalizacja liczby par:</w:t>
+      </w:r>
+    </w:p>
+    <w:p>
+      <w:pPr>
+        <w:spacing w:after="0"/>
+        <w:ind w:left="709"/>
+        <w:jc w:val="both"/>
+        <w:rPr>
+          <w:sz w:val="28"/>
+          <w:szCs w:val="28"/>
+        </w:rPr>
+      </w:pPr>
+      <w:r>
+        <w:rPr>
+          <w:sz w:val="28"/>
+          <w:szCs w:val="28"/>
+        </w:rPr>
+        <w:t>M</w:t>
+      </w:r>
+      <w:r>
+        <w:rPr>
+          <w:sz w:val="28"/>
+          <w:szCs w:val="28"/>
+          <w:vertAlign w:val="superscript"/>
+        </w:rPr>
+        <w:t>2</w:t>
+      </w:r>
+    </w:p>
+    <w:p>
+      <w:pPr>
+        <w:spacing w:after="0"/>
+        <w:ind w:left="709"/>
+        <w:jc w:val="both"/>
+        <w:rPr>
+          <w:sz w:val="28"/>
+          <w:szCs w:val="28"/>
+        </w:rPr>
+      </w:pPr>
+    </w:p>
+    <w:p>
+      <w:pPr>
+        <w:spacing w:after="0"/>
+        <w:ind w:left="709"/>
+        <w:jc w:val="both"/>
+        <w:rPr>
+          <w:sz w:val="28"/>
+          <w:szCs w:val="28"/>
+        </w:rPr>
+      </w:pPr>
+      <w:r>
+        <w:rPr>
+          <w:sz w:val="28"/>
+          <w:szCs w:val="28"/>
+        </w:rPr>
+        <w:t>Obliczanie prawdopodobieństw:</w:t>
+      </w:r>
+    </w:p>
+    <w:p>
+      <w:pPr>
+        <w:spacing w:after="0"/>
+        <w:ind w:left="709"/>
+        <w:jc w:val="both"/>
+        <w:rPr>
+          <w:sz w:val="28"/>
+          <w:szCs w:val="28"/>
+        </w:rPr>
+      </w:pPr>
+      <w:r>
+        <w:rPr>
+          <w:sz w:val="28"/>
+          <w:szCs w:val="28"/>
+        </w:rPr>
+        <w:t>M</w:t>
+      </w:r>
+      <w:r>
+        <w:rPr>
+          <w:sz w:val="28"/>
+          <w:szCs w:val="28"/>
+          <w:vertAlign w:val="superscript"/>
+        </w:rPr>
+        <w:t>2</w:t>
+      </w:r>
+    </w:p>
+    <w:p>
+      <w:pPr>
+        <w:spacing w:after="0"/>
+        <w:ind w:left="709"/>
+        <w:jc w:val="both"/>
+        <w:rPr>
+          <w:sz w:val="28"/>
+          <w:szCs w:val="28"/>
+        </w:rPr>
+      </w:pPr>
+    </w:p>
+    <w:p>
+      <w:pPr>
+        <w:spacing w:after="0"/>
+        <w:ind w:left="709"/>
+        <w:jc w:val="both"/>
+        <w:rPr>
+          <w:sz w:val="28"/>
+          <w:szCs w:val="28"/>
+        </w:rPr>
+      </w:pPr>
+      <w:r>
+        <w:rPr>
+          <w:sz w:val="28"/>
+          <w:szCs w:val="28"/>
+        </w:rPr>
+        <w:t>Estymacja prawdopodobieństw:</w:t>
+      </w:r>
+    </w:p>
+    <w:p>
+      <w:pPr>
+        <w:spacing w:after="0"/>
+        <w:ind w:left="709"/>
+        <w:jc w:val="both"/>
+        <w:rPr>
+          <w:sz w:val="28"/>
+          <w:szCs w:val="28"/>
+        </w:rPr>
+      </w:pPr>
+      <w:r>
+        <w:rPr>
+          <w:sz w:val="28"/>
+          <w:szCs w:val="28"/>
+        </w:rPr>
+        <w:t>M</w:t>
+      </w:r>
+      <w:r>
+        <w:rPr>
+          <w:sz w:val="28"/>
+          <w:szCs w:val="28"/>
+          <w:vertAlign w:val="superscript"/>
+        </w:rPr>
+        <w:t>2</w:t>
+      </w:r>
+    </w:p>
+    <w:p>
+      <w:pPr>
+        <w:spacing w:after="0"/>
+        <w:ind w:left="709"/>
+        <w:jc w:val="both"/>
+        <w:rPr>
+          <w:sz w:val="28"/>
+          <w:szCs w:val="28"/>
+        </w:rPr>
+      </w:pPr>
+      <w:bookmarkStart w:id="0" w:name="_GoBack"/>
+      <w:bookmarkEnd w:id="0"/>
+    </w:p>
+    <w:p>
+      <w:pPr>
+        <w:spacing w:after="0"/>
+        <w:ind w:left="709"/>
+        <w:jc w:val="both"/>
+        <w:rPr>
+          <w:sz w:val="28"/>
+          <w:szCs w:val="28"/>
+        </w:rPr>
+      </w:pPr>
+      <w:r>
+        <w:rPr>
+          <w:sz w:val="28"/>
+          <w:szCs w:val="28"/>
+        </w:rPr>
+        <w:t>Obliczenie logarytmów:</w:t>
+      </w:r>
+    </w:p>
+    <w:p>
+      <w:pPr>
+        <w:spacing w:after="0"/>
+        <w:ind w:left="709"/>
+        <w:jc w:val="both"/>
+        <w:rPr>
+          <w:sz w:val="28"/>
+          <w:szCs w:val="28"/>
+        </w:rPr>
+      </w:pPr>
+      <w:r>
+        <w:rPr>
+          <w:sz w:val="28"/>
+          <w:szCs w:val="28"/>
+        </w:rPr>
+        <w:t>M</w:t>
+      </w:r>
+      <w:r>
+        <w:rPr>
+          <w:sz w:val="28"/>
+          <w:szCs w:val="28"/>
+          <w:vertAlign w:val="superscript"/>
+        </w:rPr>
+        <w:t>2</w:t>
+      </w:r>
+    </w:p>
+    <w:p>
+      <w:pPr>
+        <w:spacing w:after="0"/>
+        <w:ind w:left="709"/>
+        <w:jc w:val="both"/>
+        <w:rPr>
+          <w:sz w:val="28"/>
+          <w:szCs w:val="28"/>
+        </w:rPr>
+      </w:pPr>
+    </w:p>
+    <w:p>
+      <w:pPr>
+        <w:spacing w:after="0"/>
+        <w:ind w:left="709"/>
+        <w:jc w:val="both"/>
+        <w:rPr>
+          <w:sz w:val="28"/>
+          <w:szCs w:val="28"/>
+        </w:rPr>
+      </w:pPr>
+      <w:r>
+        <w:rPr>
+          <w:sz w:val="28"/>
+          <w:szCs w:val="28"/>
+        </w:rPr>
+        <w:t>Obliczenie macierzy BLOSUM:</w:t>
+      </w:r>
+    </w:p>
+    <w:p>
+      <w:pPr>
+        <w:spacing w:after="0"/>
+        <w:ind w:left="709"/>
+        <w:jc w:val="both"/>
+        <w:rPr>
+          <w:sz w:val="28"/>
+          <w:szCs w:val="28"/>
+        </w:rPr>
+      </w:pPr>
+      <w:r>
+        <w:rPr>
+          <w:sz w:val="28"/>
+          <w:szCs w:val="28"/>
+        </w:rPr>
+        <w:t>M</w:t>
+      </w:r>
+      <w:r>
+        <w:rPr>
+          <w:sz w:val="28"/>
+          <w:szCs w:val="28"/>
+          <w:vertAlign w:val="superscript"/>
+        </w:rPr>
+        <w:t>2</w:t>
+      </w:r>
+    </w:p>
+    <w:p>
+      <w:pPr>
         <w:spacing w:after="40"/>
         <w:ind w:left="709"/>
         <w:jc w:val="both"/>
@@ -569,13 +989,6 @@
           <w:szCs w:val="28"/>
         </w:rPr>
       </w:pPr>
-      <w:r>
-        <w:rPr>
-          <w:sz w:val="28"/>
-          <w:szCs w:val="28"/>
-        </w:rPr>
-        <w:t>Zliczanie par:</w:t>
-      </w:r>
     </w:p>
     <w:p>
       <w:pPr>
@@ -592,398 +1005,27 @@
           <w:sz w:val="28"/>
           <w:szCs w:val="28"/>
         </w:rPr>
-        <w:t>L*(N + M</w:t>
-      </w:r>
-      <w:r>
-        <w:rPr>
-          <w:sz w:val="28"/>
-          <w:szCs w:val="28"/>
-          <w:vertAlign w:val="superscript"/>
-        </w:rPr>
-        <w:t>2</w:t>
-      </w:r>
-      <w:r>
-        <w:rPr>
-          <w:sz w:val="28"/>
-          <w:szCs w:val="28"/>
-        </w:rPr>
-        <w:t>)</w:t>
-      </w:r>
-    </w:p>
-    <w:p>
-      <w:pPr>
-        <w:rPr>
-          <w:sz w:val="28"/>
-          <w:szCs w:val="28"/>
-        </w:rPr>
-      </w:pPr>
-      <w:r>
-        <w:rPr>
-          <w:sz w:val="28"/>
-          <w:szCs w:val="28"/>
-        </w:rPr>
-        <w:br w:type="page"/>
+        <w:t>W przypadku białek</w:t>
+      </w:r>
+      <w:r>
+        <w:rPr>
+          <w:sz w:val="28"/>
+          <w:szCs w:val="28"/>
+        </w:rPr>
+        <w:t>,</w:t>
+      </w:r>
+      <w:r>
+        <w:rPr>
+          <w:sz w:val="28"/>
+          <w:szCs w:val="28"/>
+        </w:rPr>
+        <w:t xml:space="preserve"> M jest ograniczone i bardzo małe, przez co największy wkład w złożoność algorytmu ma krok pierwszy. Ogólna zatem złożoność wykonanej implementacji to w tym przypadku:</w:t>
       </w:r>
     </w:p>
     <w:p>
       <w:pPr>
         <w:spacing w:after="40"/>
         <w:ind w:left="709"/>
-        <w:jc w:val="both"/>
-        <w:rPr>
-          <w:sz w:val="28"/>
-          <w:szCs w:val="28"/>
-        </w:rPr>
-      </w:pPr>
-      <w:r>
-        <w:rPr>
-          <w:sz w:val="28"/>
-          <w:szCs w:val="28"/>
-        </w:rPr>
-        <w:lastRenderedPageBreak/>
-        <w:t>Obliczenie liczby wszystkich par:</w:t>
-      </w:r>
-    </w:p>
-    <w:p>
-      <w:pPr>
-        <w:spacing w:after="40"/>
-        <w:ind w:left="709"/>
-        <w:jc w:val="both"/>
-        <w:rPr>
-          <w:sz w:val="28"/>
-          <w:szCs w:val="28"/>
-        </w:rPr>
-      </w:pPr>
-      <w:r>
-        <w:rPr>
-          <w:sz w:val="28"/>
-          <w:szCs w:val="28"/>
-        </w:rPr>
-        <w:t>1</w:t>
-      </w:r>
-    </w:p>
-    <w:p>
-      <w:pPr>
-        <w:spacing w:after="40"/>
-        <w:ind w:left="709"/>
-        <w:jc w:val="both"/>
-        <w:rPr>
-          <w:sz w:val="28"/>
-          <w:szCs w:val="28"/>
-        </w:rPr>
-      </w:pPr>
-    </w:p>
-    <w:p>
-      <w:pPr>
-        <w:spacing w:after="40"/>
-        <w:ind w:left="709"/>
-        <w:jc w:val="both"/>
-        <w:rPr>
-          <w:sz w:val="28"/>
-          <w:szCs w:val="28"/>
-        </w:rPr>
-      </w:pPr>
-      <w:r>
-        <w:rPr>
-          <w:sz w:val="28"/>
-          <w:szCs w:val="28"/>
-        </w:rPr>
-        <w:t>Normalizacja liczby par:</w:t>
-      </w:r>
-    </w:p>
-    <w:p>
-      <w:pPr>
-        <w:spacing w:after="40"/>
-        <w:ind w:left="709"/>
-        <w:jc w:val="both"/>
-        <w:rPr>
-          <w:sz w:val="28"/>
-          <w:szCs w:val="28"/>
-        </w:rPr>
-      </w:pPr>
-      <w:r>
-        <w:rPr>
-          <w:sz w:val="28"/>
-          <w:szCs w:val="28"/>
-        </w:rPr>
-        <w:t>M</w:t>
-      </w:r>
-      <w:r>
-        <w:rPr>
-          <w:sz w:val="28"/>
-          <w:szCs w:val="28"/>
-          <w:vertAlign w:val="superscript"/>
-        </w:rPr>
-        <w:t>2</w:t>
-      </w:r>
-    </w:p>
-    <w:p>
-      <w:pPr>
-        <w:spacing w:after="40"/>
-        <w:ind w:left="709"/>
-        <w:jc w:val="both"/>
-        <w:rPr>
-          <w:sz w:val="28"/>
-          <w:szCs w:val="28"/>
-        </w:rPr>
-      </w:pPr>
-    </w:p>
-    <w:p>
-      <w:pPr>
-        <w:spacing w:after="40"/>
-        <w:ind w:left="709"/>
-        <w:jc w:val="both"/>
-        <w:rPr>
-          <w:sz w:val="28"/>
-          <w:szCs w:val="28"/>
-        </w:rPr>
-      </w:pPr>
-      <w:r>
-        <w:rPr>
-          <w:sz w:val="28"/>
-          <w:szCs w:val="28"/>
-        </w:rPr>
-        <w:t>Obliczanie prawdopodobieństw:</w:t>
-      </w:r>
-    </w:p>
-    <w:p>
-      <w:pPr>
-        <w:spacing w:after="40"/>
-        <w:ind w:left="709"/>
-        <w:jc w:val="both"/>
-        <w:rPr>
-          <w:sz w:val="28"/>
-          <w:szCs w:val="28"/>
-        </w:rPr>
-      </w:pPr>
-      <w:r>
-        <w:rPr>
-          <w:sz w:val="28"/>
-          <w:szCs w:val="28"/>
-        </w:rPr>
-        <w:t>M</w:t>
-      </w:r>
-      <w:r>
-        <w:rPr>
-          <w:sz w:val="28"/>
-          <w:szCs w:val="28"/>
-          <w:vertAlign w:val="superscript"/>
-        </w:rPr>
-        <w:t>2</w:t>
-      </w:r>
-    </w:p>
-    <w:p>
-      <w:pPr>
-        <w:spacing w:after="40"/>
-        <w:ind w:left="709"/>
-        <w:jc w:val="both"/>
-        <w:rPr>
-          <w:sz w:val="28"/>
-          <w:szCs w:val="28"/>
-        </w:rPr>
-      </w:pPr>
-    </w:p>
-    <w:p>
-      <w:pPr>
-        <w:spacing w:after="40"/>
-        <w:ind w:left="709"/>
-        <w:jc w:val="both"/>
-        <w:rPr>
-          <w:sz w:val="28"/>
-          <w:szCs w:val="28"/>
-        </w:rPr>
-      </w:pPr>
-      <w:r>
-        <w:rPr>
-          <w:sz w:val="28"/>
-          <w:szCs w:val="28"/>
-        </w:rPr>
-        <w:t>Estymacja prawdopodobieństw:</w:t>
-      </w:r>
-    </w:p>
-    <w:p>
-      <w:pPr>
-        <w:spacing w:after="40"/>
-        <w:ind w:left="709"/>
-        <w:jc w:val="both"/>
-        <w:rPr>
-          <w:sz w:val="28"/>
-          <w:szCs w:val="28"/>
-        </w:rPr>
-      </w:pPr>
-      <w:r>
-        <w:rPr>
-          <w:sz w:val="28"/>
-          <w:szCs w:val="28"/>
-        </w:rPr>
-        <w:t>M</w:t>
-      </w:r>
-      <w:r>
-        <w:rPr>
-          <w:sz w:val="28"/>
-          <w:szCs w:val="28"/>
-          <w:vertAlign w:val="superscript"/>
-        </w:rPr>
-        <w:t>2</w:t>
-      </w:r>
-    </w:p>
-    <w:p>
-      <w:pPr>
-        <w:spacing w:after="40"/>
-        <w:ind w:left="709"/>
-        <w:jc w:val="both"/>
-        <w:rPr>
-          <w:sz w:val="28"/>
-          <w:szCs w:val="28"/>
-        </w:rPr>
-      </w:pPr>
-    </w:p>
-    <w:p>
-      <w:pPr>
-        <w:spacing w:after="40"/>
-        <w:ind w:left="709"/>
-        <w:jc w:val="both"/>
-        <w:rPr>
-          <w:sz w:val="28"/>
-          <w:szCs w:val="28"/>
-        </w:rPr>
-      </w:pPr>
-      <w:r>
-        <w:rPr>
-          <w:sz w:val="28"/>
-          <w:szCs w:val="28"/>
-        </w:rPr>
-        <w:t>Obliczenie logarytmów:</w:t>
-      </w:r>
-    </w:p>
-    <w:p>
-      <w:pPr>
-        <w:spacing w:after="40"/>
-        <w:ind w:left="709"/>
-        <w:jc w:val="both"/>
-        <w:rPr>
-          <w:sz w:val="28"/>
-          <w:szCs w:val="28"/>
-        </w:rPr>
-      </w:pPr>
-      <w:r>
-        <w:rPr>
-          <w:sz w:val="28"/>
-          <w:szCs w:val="28"/>
-        </w:rPr>
-        <w:t>M</w:t>
-      </w:r>
-      <w:r>
-        <w:rPr>
-          <w:sz w:val="28"/>
-          <w:szCs w:val="28"/>
-          <w:vertAlign w:val="superscript"/>
-        </w:rPr>
-        <w:t>2</w:t>
-      </w:r>
-    </w:p>
-    <w:p>
-      <w:pPr>
-        <w:spacing w:after="40"/>
-        <w:ind w:left="709"/>
-        <w:jc w:val="both"/>
-        <w:rPr>
-          <w:sz w:val="28"/>
-          <w:szCs w:val="28"/>
-        </w:rPr>
-      </w:pPr>
-    </w:p>
-    <w:p>
-      <w:pPr>
-        <w:spacing w:after="40"/>
-        <w:ind w:left="709"/>
-        <w:jc w:val="both"/>
-        <w:rPr>
-          <w:sz w:val="28"/>
-          <w:szCs w:val="28"/>
-        </w:rPr>
-      </w:pPr>
-      <w:r>
-        <w:rPr>
-          <w:sz w:val="28"/>
-          <w:szCs w:val="28"/>
-        </w:rPr>
-        <w:t>Obliczenie macierzy BLOSUM:</w:t>
-      </w:r>
-    </w:p>
-    <w:p>
-      <w:pPr>
-        <w:spacing w:after="40"/>
-        <w:ind w:left="709"/>
-        <w:jc w:val="both"/>
-        <w:rPr>
-          <w:sz w:val="28"/>
-          <w:szCs w:val="28"/>
-        </w:rPr>
-      </w:pPr>
-      <w:r>
-        <w:rPr>
-          <w:sz w:val="28"/>
-          <w:szCs w:val="28"/>
-        </w:rPr>
-        <w:t>M</w:t>
-      </w:r>
-      <w:r>
-        <w:rPr>
-          <w:sz w:val="28"/>
-          <w:szCs w:val="28"/>
-          <w:vertAlign w:val="superscript"/>
-        </w:rPr>
-        <w:t>2</w:t>
-      </w:r>
-    </w:p>
-    <w:p>
-      <w:pPr>
-        <w:spacing w:after="40"/>
-        <w:ind w:left="709"/>
-        <w:jc w:val="both"/>
-        <w:rPr>
-          <w:sz w:val="28"/>
-          <w:szCs w:val="28"/>
-        </w:rPr>
-      </w:pPr>
-    </w:p>
-    <w:p>
-      <w:pPr>
-        <w:spacing w:after="40"/>
-        <w:ind w:left="709"/>
-        <w:jc w:val="both"/>
-        <w:rPr>
-          <w:sz w:val="28"/>
-          <w:szCs w:val="28"/>
-        </w:rPr>
-      </w:pPr>
-      <w:r>
-        <w:rPr>
-          <w:sz w:val="28"/>
-          <w:szCs w:val="28"/>
-        </w:rPr>
-        <w:t>W przypadku białek</w:t>
-      </w:r>
-      <w:r>
-        <w:rPr>
-          <w:sz w:val="28"/>
-          <w:szCs w:val="28"/>
-        </w:rPr>
-        <w:t>,</w:t>
-      </w:r>
-      <w:r>
-        <w:rPr>
-          <w:sz w:val="28"/>
-          <w:szCs w:val="28"/>
-        </w:rPr>
-        <w:t xml:space="preserve"> M jest ograniczone i bardzo małe, przez co największy wkład w złożoność algorytmu ma krok pierwszy. Ogólna zatem złożoność wykonanej implementacji to w tym przypadku:</w:t>
-      </w:r>
-    </w:p>
-    <w:p>
-      <w:pPr>
-        <w:spacing w:after="40"/>
-        <w:ind w:left="709"/>
         <w:jc w:val="center"/>
         <w:rPr>
           <w:sz w:val="28"/>
@@ -995,7 +1037,22 @@
           <w:sz w:val="28"/>
           <w:szCs w:val="28"/>
         </w:rPr>
-        <w:t>O(N*L)</w:t>
+        <w:t>O(N</w:t>
+      </w:r>
+      <w:r>
+        <w:rPr>
+          <w:rFonts w:cstheme="minorHAnsi"/>
+          <w:sz w:val="28"/>
+          <w:szCs w:val="28"/>
+        </w:rPr>
+        <w:t>×</w:t>
+      </w:r>
+      <w:r>
+        <w:rPr>
+          <w:sz w:val="28"/>
+          <w:szCs w:val="28"/>
+        </w:rPr>
+        <w:t>L)</w:t>
       </w:r>
     </w:p>
     <w:p>
@@ -1450,14 +1507,27 @@
       <w:r>
         <w:t xml:space="preserve">Rysunek </w:t>
       </w:r>
-      <w:fldSimple w:instr=" SEQ Rysunek \* ARABIC ">
-        <w:r>
-          <w:rPr>
-            <w:noProof/>
-          </w:rPr>
-          <w:t>1</w:t>
-        </w:r>
-      </w:fldSimple>
+      <w:r>
+        <w:fldChar w:fldCharType="begin"/>
+      </w:r>
+      <w:r>
+        <w:instrText xml:space="preserve"> SEQ Rysunek \* ARABIC </w:instrText>
+      </w:r>
+      <w:r>
+        <w:fldChar w:fldCharType="separate"/>
+      </w:r>
+      <w:r>
+        <w:rPr>
+          <w:noProof/>
+        </w:rPr>
+        <w:t>1</w:t>
+      </w:r>
+      <w:r>
+        <w:rPr>
+          <w:noProof/>
+        </w:rPr>
+        <w:fldChar w:fldCharType="end"/>
+      </w:r>
     </w:p>
     <w:p>
       <w:pPr>
@@ -1679,6 +1749,7 @@
           <w:sz w:val="28"/>
           <w:szCs w:val="28"/>
         </w:rPr>
+        <w:lastRenderedPageBreak/>
         <w:t xml:space="preserve">Przygotowany zbiór sekwencji można zapisać do nowego pliku za pomocą opcji </w:t>
       </w:r>
       <w:r>
@@ -1725,7 +1796,6 @@
           <w:noProof/>
           <w:lang w:eastAsia="pl-PL"/>
         </w:rPr>
-        <w:lastRenderedPageBreak/>
         <w:drawing>
           <wp:inline distT="0" distB="0" distL="0" distR="0" wp14:anchorId="4F24D97F" wp14:editId="53B8CB35">
             <wp:extent cx="3964940" cy="3218815"/>
@@ -1781,14 +1851,27 @@
       <w:r>
         <w:t xml:space="preserve">Rysunek </w:t>
       </w:r>
-      <w:fldSimple w:instr=" SEQ Rysunek \* ARABIC ">
-        <w:r>
-          <w:rPr>
-            <w:noProof/>
-          </w:rPr>
-          <w:t>2</w:t>
-        </w:r>
-      </w:fldSimple>
+      <w:r>
+        <w:fldChar w:fldCharType="begin"/>
+      </w:r>
+      <w:r>
+        <w:instrText xml:space="preserve"> SEQ Rysunek \* ARABIC </w:instrText>
+      </w:r>
+      <w:r>
+        <w:fldChar w:fldCharType="separate"/>
+      </w:r>
+      <w:r>
+        <w:rPr>
+          <w:noProof/>
+        </w:rPr>
+        <w:t>2</w:t>
+      </w:r>
+      <w:r>
+        <w:rPr>
+          <w:noProof/>
+        </w:rPr>
+        <w:fldChar w:fldCharType="end"/>
+      </w:r>
     </w:p>
     <w:p>
       <w:pPr>
@@ -1935,7 +2018,7 @@
           <w:lang w:eastAsia="pl-PL"/>
         </w:rPr>
         <w:drawing>
-          <wp:inline distT="0" distB="0" distL="0" distR="0" wp14:anchorId="537781D9" wp14:editId="2ABD32AE">
+          <wp:inline distT="0" distB="0" distL="0" distR="0" wp14:anchorId="6DAA9F42" wp14:editId="45AC9A84">
             <wp:extent cx="5760720" cy="3069590"/>
             <wp:effectExtent l="0" t="0" r="0" b="0"/>
             <wp:docPr id="8" name="Picture" descr="A description..."/>
@@ -1989,14 +2072,27 @@
       <w:r>
         <w:t xml:space="preserve">Rysunek </w:t>
       </w:r>
-      <w:fldSimple w:instr=" SEQ Rysunek \* ARABIC ">
-        <w:r>
-          <w:rPr>
-            <w:noProof/>
-          </w:rPr>
-          <w:t>3</w:t>
-        </w:r>
-      </w:fldSimple>
+      <w:r>
+        <w:fldChar w:fldCharType="begin"/>
+      </w:r>
+      <w:r>
+        <w:instrText xml:space="preserve"> SEQ Rysunek \* ARABIC </w:instrText>
+      </w:r>
+      <w:r>
+        <w:fldChar w:fldCharType="separate"/>
+      </w:r>
+      <w:r>
+        <w:rPr>
+          <w:noProof/>
+        </w:rPr>
+        <w:t>3</w:t>
+      </w:r>
+      <w:r>
+        <w:rPr>
+          <w:noProof/>
+        </w:rPr>
+        <w:fldChar w:fldCharType="end"/>
+      </w:r>
     </w:p>
     <w:p>
       <w:pPr>
@@ -2066,14 +2162,30 @@
       <w:r>
         <w:t xml:space="preserve">Rysunek </w:t>
       </w:r>
-      <w:fldSimple w:instr=" SEQ Rysunek \* ARABIC ">
-        <w:r>
-          <w:rPr>
-            <w:noProof/>
-          </w:rPr>
-          <w:t>4</w:t>
-        </w:r>
-      </w:fldSimple>
+      <w:r>
+        <w:fldChar w:fldCharType="begin"/>
+      </w:r>
+      <w:r>
+        <w:instrText xml:space="preserve"> S</w:instrText>
+      </w:r>
+      <w:r>
+        <w:instrText xml:space="preserve">EQ Rysunek \* ARABIC </w:instrText>
+      </w:r>
+      <w:r>
+        <w:fldChar w:fldCharType="separate"/>
+      </w:r>
+      <w:r>
+        <w:rPr>
+          <w:noProof/>
+        </w:rPr>
+        <w:t>4</w:t>
+      </w:r>
+      <w:r>
+        <w:rPr>
+          <w:noProof/>
+        </w:rPr>
+        <w:fldChar w:fldCharType="end"/>
+      </w:r>
     </w:p>
     <w:p>
       <w:pPr>
@@ -2317,17 +2429,6 @@
         </w:rPr>
         <w:t xml:space="preserve">Wszystkie pomiary (dla każdej długości sekwencji czy dla każdej ilości sekwencji) były wykonywane 10-krotnie a ich wyniki były uśredniane w celu uniknięcia nieścisłości wynikających z wahań czasów wykonania. </w:t>
       </w:r>
-    </w:p>
-    <w:p>
-      <w:pPr>
-        <w:spacing w:after="40"/>
-        <w:ind w:left="709"/>
-        <w:jc w:val="both"/>
-        <w:rPr>
-          <w:sz w:val="28"/>
-          <w:szCs w:val="28"/>
-        </w:rPr>
-      </w:pPr>
     </w:p>
     <w:p>
       <w:pPr>
@@ -3021,16 +3122,7 @@
           <w:sz w:val="28"/>
           <w:szCs w:val="28"/>
         </w:rPr>
-        <w:t xml:space="preserve">Algorytm do tworzenia macierzy BLOSUM wykorzystywany jest zazwyczaj jednokrotnie dla danego zestawu danych. Dane te są następnie wykorzystywane  dla </w:t>
-      </w:r>
-      <w:bookmarkStart w:id="0" w:name="_GoBack"/>
-      <w:bookmarkEnd w:id="0"/>
-      <w:r>
-        <w:rPr>
-          <w:sz w:val="28"/>
-          <w:szCs w:val="28"/>
-        </w:rPr>
-        <w:t xml:space="preserve">dalszych badań. </w:t>
+        <w:t xml:space="preserve">Algorytm do tworzenia macierzy BLOSUM wykorzystywany jest zazwyczaj jednokrotnie dla danego zestawu danych. Dane te są następnie wykorzystywane  dla dalszych badań. </w:t>
       </w:r>
       <w:r>
         <w:rPr>
@@ -3112,6 +3204,7 @@
       </w:pPr>
     </w:p>
     <w:sectPr>
+      <w:footerReference w:type="default" r:id="rId17"/>
       <w:pgSz w:w="11906" w:h="16838"/>
       <w:pgMar w:top="720" w:right="720" w:bottom="720" w:left="720" w:header="708" w:footer="708" w:gutter="0"/>
       <w:cols w:space="708"/>
@@ -3144,6 +3237,51 @@
     </w:p>
   </w:endnote>
 </w:endnotes>
+</file>
+
+<file path=word/footer1.xml><?xml version="1.0" encoding="utf-8"?>
+<w:ftr xmlns:wpc="http://schemas.microsoft.com/office/word/2010/wordprocessingCanvas" xmlns:mc="http://schemas.openxmlformats.org/markup-compatibility/2006" xmlns:o="urn:schemas-microsoft-com:office:office" xmlns:r="http://schemas.openxmlformats.org/officeDocument/2006/relationships" xmlns:m="http://schemas.openxmlformats.org/officeDocument/2006/math" xmlns:v="urn:schemas-microsoft-com:vml" xmlns:wp14="http://schemas.microsoft.com/office/word/2010/wordprocessingDrawing" xmlns:wp="http://schemas.openxmlformats.org/drawingml/2006/wordprocessingDrawing" xmlns:w10="urn:schemas-microsoft-com:office:word" xmlns:w="http://schemas.openxmlformats.org/wordprocessingml/2006/main" xmlns:w14="http://schemas.microsoft.com/office/word/2010/wordml" xmlns:wpg="http://schemas.microsoft.com/office/word/2010/wordprocessingGroup" xmlns:wpi="http://schemas.microsoft.com/office/word/2010/wordprocessingInk" xmlns:wne="http://schemas.microsoft.com/office/word/2006/wordml" xmlns:wps="http://schemas.microsoft.com/office/word/2010/wordprocessingShape" mc:Ignorable="w14 wp14">
+  <w:sdt>
+    <w:sdtPr>
+      <w:id w:val="311063449"/>
+      <w:docPartObj>
+        <w:docPartGallery w:val="Page Numbers (Bottom of Page)"/>
+        <w:docPartUnique/>
+      </w:docPartObj>
+    </w:sdtPr>
+    <w:sdtContent>
+      <w:p>
+        <w:pPr>
+          <w:pStyle w:val="Stopka"/>
+          <w:jc w:val="right"/>
+        </w:pPr>
+        <w:r>
+          <w:fldChar w:fldCharType="begin"/>
+        </w:r>
+        <w:r>
+          <w:instrText>PAGE   \* MERGEFORMAT</w:instrText>
+        </w:r>
+        <w:r>
+          <w:fldChar w:fldCharType="separate"/>
+        </w:r>
+        <w:r>
+          <w:rPr>
+            <w:noProof/>
+          </w:rPr>
+          <w:t>2</w:t>
+        </w:r>
+        <w:r>
+          <w:fldChar w:fldCharType="end"/>
+        </w:r>
+      </w:p>
+    </w:sdtContent>
+  </w:sdt>
+  <w:p>
+    <w:pPr>
+      <w:pStyle w:val="Stopka"/>
+    </w:pPr>
+  </w:p>
+</w:ftr>
 </file>
 
 <file path=word/footnotes.xml><?xml version="1.0" encoding="utf-8"?>
@@ -3951,6 +4089,50 @@
       <w:szCs w:val="18"/>
     </w:rPr>
   </w:style>
+  <w:style w:type="paragraph" w:styleId="Nagwek">
+    <w:name w:val="header"/>
+    <w:basedOn w:val="Normalny"/>
+    <w:link w:val="NagwekZnak"/>
+    <w:uiPriority w:val="99"/>
+    <w:unhideWhenUsed/>
+    <w:rsid w:val="006E02FF"/>
+    <w:pPr>
+      <w:tabs>
+        <w:tab w:val="center" w:pos="4536"/>
+        <w:tab w:val="right" w:pos="9072"/>
+      </w:tabs>
+      <w:spacing w:after="0" w:line="240" w:lineRule="auto"/>
+    </w:pPr>
+  </w:style>
+  <w:style w:type="character" w:customStyle="1" w:styleId="NagwekZnak">
+    <w:name w:val="Nagłówek Znak"/>
+    <w:basedOn w:val="Domylnaczcionkaakapitu"/>
+    <w:link w:val="Nagwek"/>
+    <w:uiPriority w:val="99"/>
+    <w:rsid w:val="006E02FF"/>
+  </w:style>
+  <w:style w:type="paragraph" w:styleId="Stopka">
+    <w:name w:val="footer"/>
+    <w:basedOn w:val="Normalny"/>
+    <w:link w:val="StopkaZnak"/>
+    <w:uiPriority w:val="99"/>
+    <w:unhideWhenUsed/>
+    <w:rsid w:val="006E02FF"/>
+    <w:pPr>
+      <w:tabs>
+        <w:tab w:val="center" w:pos="4536"/>
+        <w:tab w:val="right" w:pos="9072"/>
+      </w:tabs>
+      <w:spacing w:after="0" w:line="240" w:lineRule="auto"/>
+    </w:pPr>
+  </w:style>
+  <w:style w:type="character" w:customStyle="1" w:styleId="StopkaZnak">
+    <w:name w:val="Stopka Znak"/>
+    <w:basedOn w:val="Domylnaczcionkaakapitu"/>
+    <w:link w:val="Stopka"/>
+    <w:uiPriority w:val="99"/>
+    <w:rsid w:val="006E02FF"/>
+  </w:style>
 </w:styles>
 </file>
 
@@ -4251,6 +4433,50 @@
       <w:szCs w:val="18"/>
     </w:rPr>
   </w:style>
+  <w:style w:type="paragraph" w:styleId="Nagwek">
+    <w:name w:val="header"/>
+    <w:basedOn w:val="Normalny"/>
+    <w:link w:val="NagwekZnak"/>
+    <w:uiPriority w:val="99"/>
+    <w:unhideWhenUsed/>
+    <w:rsid w:val="006E02FF"/>
+    <w:pPr>
+      <w:tabs>
+        <w:tab w:val="center" w:pos="4536"/>
+        <w:tab w:val="right" w:pos="9072"/>
+      </w:tabs>
+      <w:spacing w:after="0" w:line="240" w:lineRule="auto"/>
+    </w:pPr>
+  </w:style>
+  <w:style w:type="character" w:customStyle="1" w:styleId="NagwekZnak">
+    <w:name w:val="Nagłówek Znak"/>
+    <w:basedOn w:val="Domylnaczcionkaakapitu"/>
+    <w:link w:val="Nagwek"/>
+    <w:uiPriority w:val="99"/>
+    <w:rsid w:val="006E02FF"/>
+  </w:style>
+  <w:style w:type="paragraph" w:styleId="Stopka">
+    <w:name w:val="footer"/>
+    <w:basedOn w:val="Normalny"/>
+    <w:link w:val="StopkaZnak"/>
+    <w:uiPriority w:val="99"/>
+    <w:unhideWhenUsed/>
+    <w:rsid w:val="006E02FF"/>
+    <w:pPr>
+      <w:tabs>
+        <w:tab w:val="center" w:pos="4536"/>
+        <w:tab w:val="right" w:pos="9072"/>
+      </w:tabs>
+      <w:spacing w:after="0" w:line="240" w:lineRule="auto"/>
+    </w:pPr>
+  </w:style>
+  <w:style w:type="character" w:customStyle="1" w:styleId="StopkaZnak">
+    <w:name w:val="Stopka Znak"/>
+    <w:basedOn w:val="Domylnaczcionkaakapitu"/>
+    <w:link w:val="Stopka"/>
+    <w:uiPriority w:val="99"/>
+    <w:rsid w:val="006E02FF"/>
+  </w:style>
 </w:styles>
 </file>
 
@@ -4481,11 +4707,11 @@
         </c:dLbls>
         <c:gapWidth val="150"/>
         <c:overlap val="100"/>
-        <c:axId val="120856960"/>
-        <c:axId val="120858880"/>
+        <c:axId val="159466240"/>
+        <c:axId val="159468160"/>
       </c:barChart>
       <c:catAx>
-        <c:axId val="120856960"/>
+        <c:axId val="159466240"/>
         <c:scaling>
           <c:orientation val="minMax"/>
         </c:scaling>
@@ -4518,7 +4744,7 @@
         <c:majorTickMark val="out"/>
         <c:minorTickMark val="none"/>
         <c:tickLblPos val="nextTo"/>
-        <c:crossAx val="120858880"/>
+        <c:crossAx val="159468160"/>
         <c:crosses val="autoZero"/>
         <c:auto val="1"/>
         <c:lblAlgn val="ctr"/>
@@ -4528,7 +4754,7 @@
         <c:noMultiLvlLbl val="0"/>
       </c:catAx>
       <c:valAx>
-        <c:axId val="120858880"/>
+        <c:axId val="159468160"/>
         <c:scaling>
           <c:orientation val="minMax"/>
         </c:scaling>
@@ -4557,7 +4783,7 @@
         <c:majorTickMark val="out"/>
         <c:minorTickMark val="none"/>
         <c:tickLblPos val="nextTo"/>
-        <c:crossAx val="120856960"/>
+        <c:crossAx val="159466240"/>
         <c:crosses val="autoZero"/>
         <c:crossBetween val="between"/>
       </c:valAx>
@@ -4864,11 +5090,11 @@
           <c:showBubbleSize val="0"/>
         </c:dLbls>
         <c:gapWidth val="150"/>
-        <c:axId val="120878592"/>
-        <c:axId val="120880512"/>
+        <c:axId val="159640192"/>
+        <c:axId val="159671040"/>
       </c:barChart>
       <c:catAx>
-        <c:axId val="120878592"/>
+        <c:axId val="159640192"/>
         <c:scaling>
           <c:orientation val="minMax"/>
         </c:scaling>
@@ -4901,7 +5127,7 @@
         <c:majorTickMark val="out"/>
         <c:minorTickMark val="none"/>
         <c:tickLblPos val="nextTo"/>
-        <c:crossAx val="120880512"/>
+        <c:crossAx val="159671040"/>
         <c:crosses val="autoZero"/>
         <c:auto val="1"/>
         <c:lblAlgn val="ctr"/>
@@ -4909,7 +5135,7 @@
         <c:noMultiLvlLbl val="0"/>
       </c:catAx>
       <c:valAx>
-        <c:axId val="120880512"/>
+        <c:axId val="159671040"/>
         <c:scaling>
           <c:orientation val="minMax"/>
         </c:scaling>
@@ -4938,7 +5164,7 @@
         <c:majorTickMark val="out"/>
         <c:minorTickMark val="none"/>
         <c:tickLblPos val="nextTo"/>
-        <c:crossAx val="120878592"/>
+        <c:crossAx val="159640192"/>
         <c:crosses val="autoZero"/>
         <c:crossBetween val="between"/>
       </c:valAx>
@@ -5253,11 +5479,11 @@
           <c:showBubbleSize val="0"/>
         </c:dLbls>
         <c:gapWidth val="150"/>
-        <c:axId val="120896896"/>
-        <c:axId val="120907264"/>
+        <c:axId val="159818496"/>
+        <c:axId val="159820416"/>
       </c:barChart>
       <c:catAx>
-        <c:axId val="120896896"/>
+        <c:axId val="159818496"/>
         <c:scaling>
           <c:orientation val="minMax"/>
         </c:scaling>
@@ -5290,7 +5516,7 @@
         <c:majorTickMark val="out"/>
         <c:minorTickMark val="none"/>
         <c:tickLblPos val="nextTo"/>
-        <c:crossAx val="120907264"/>
+        <c:crossAx val="159820416"/>
         <c:crosses val="autoZero"/>
         <c:auto val="1"/>
         <c:lblAlgn val="ctr"/>
@@ -5298,7 +5524,7 @@
         <c:noMultiLvlLbl val="0"/>
       </c:catAx>
       <c:valAx>
-        <c:axId val="120907264"/>
+        <c:axId val="159820416"/>
         <c:scaling>
           <c:orientation val="minMax"/>
         </c:scaling>
@@ -5327,7 +5553,7 @@
         <c:majorTickMark val="out"/>
         <c:minorTickMark val="none"/>
         <c:tickLblPos val="nextTo"/>
-        <c:crossAx val="120896896"/>
+        <c:crossAx val="159818496"/>
         <c:crosses val="autoZero"/>
         <c:crossBetween val="between"/>
       </c:valAx>
@@ -5627,11 +5853,11 @@
           <c:showBubbleSize val="0"/>
         </c:dLbls>
         <c:gapWidth val="150"/>
-        <c:axId val="121591680"/>
-        <c:axId val="121593856"/>
+        <c:axId val="159833088"/>
+        <c:axId val="159892608"/>
       </c:barChart>
       <c:catAx>
-        <c:axId val="121591680"/>
+        <c:axId val="159833088"/>
         <c:scaling>
           <c:orientation val="minMax"/>
         </c:scaling>
@@ -5663,7 +5889,7 @@
         <c:majorTickMark val="out"/>
         <c:minorTickMark val="none"/>
         <c:tickLblPos val="nextTo"/>
-        <c:crossAx val="121593856"/>
+        <c:crossAx val="159892608"/>
         <c:crosses val="autoZero"/>
         <c:auto val="1"/>
         <c:lblAlgn val="ctr"/>
@@ -5671,7 +5897,7 @@
         <c:noMultiLvlLbl val="0"/>
       </c:catAx>
       <c:valAx>
-        <c:axId val="121593856"/>
+        <c:axId val="159892608"/>
         <c:scaling>
           <c:orientation val="minMax"/>
         </c:scaling>
@@ -5705,7 +5931,7 @@
         <c:majorTickMark val="out"/>
         <c:minorTickMark val="none"/>
         <c:tickLblPos val="nextTo"/>
-        <c:crossAx val="121591680"/>
+        <c:crossAx val="159833088"/>
         <c:crosses val="autoZero"/>
         <c:crossBetween val="between"/>
       </c:valAx>

</xml_diff>